<commit_message>
Added the PCB image
</commit_message>
<xml_diff>
--- a/Docs/Key FOB.docx
+++ b/Docs/Key FOB.docx
@@ -106,25 +106,7 @@
           <w:b/>
           <w:bCs/>
         </w:rPr>
-        <w:t xml:space="preserve">Independently designed and developed a Programmable Key FOB with integrated Attiny85 microcontroller, featuring LED and buzzer functionality, using </w:t>
-      </w:r>
-      <w:proofErr w:type="spellStart"/>
-      <w:r>
-        <w:rPr>
-          <w:rFonts w:ascii="Times New Roman" w:hAnsi="Times New Roman" w:cs="Times New Roman"/>
-          <w:b/>
-          <w:bCs/>
-        </w:rPr>
-        <w:t>KiCad</w:t>
-      </w:r>
-      <w:proofErr w:type="spellEnd"/>
-      <w:r>
-        <w:rPr>
-          <w:rFonts w:ascii="Times New Roman" w:hAnsi="Times New Roman" w:cs="Times New Roman"/>
-          <w:b/>
-          <w:bCs/>
-        </w:rPr>
-        <w:t xml:space="preserve"> software. This project highlights proficiency in PCB layout, circuit design, and electronic prototyping.</w:t>
+        <w:t>Independently designed and developed a Programmable Key FOB with integrated Attiny85 microcontroller, featuring LED and buzzer functionality, using KiCad software. This project highlights proficiency in PCB layout, circuit design, and electronic prototyping.</w:t>
       </w:r>
     </w:p>
     <w:p>
@@ -479,21 +461,7 @@
         <w:rPr>
           <w:rFonts w:ascii="Times New Roman" w:hAnsi="Times New Roman" w:cs="Times New Roman"/>
         </w:rPr>
-        <w:t xml:space="preserve">Just for fun to blink </w:t>
-      </w:r>
-      <w:proofErr w:type="spellStart"/>
-      <w:r>
-        <w:rPr>
-          <w:rFonts w:ascii="Times New Roman" w:hAnsi="Times New Roman" w:cs="Times New Roman"/>
-        </w:rPr>
-        <w:t>leds</w:t>
-      </w:r>
-      <w:proofErr w:type="spellEnd"/>
-      <w:r>
-        <w:rPr>
-          <w:rFonts w:ascii="Times New Roman" w:hAnsi="Times New Roman" w:cs="Times New Roman"/>
-        </w:rPr>
-        <w:t xml:space="preserve"> on board. </w:t>
+        <w:t xml:space="preserve">Just for fun to blink leds on board. </w:t>
       </w:r>
     </w:p>
     <w:p>
@@ -532,35 +500,7 @@
         <w:rPr>
           <w:rFonts w:ascii="Times New Roman" w:hAnsi="Times New Roman" w:cs="Times New Roman"/>
         </w:rPr>
-        <w:t xml:space="preserve">This </w:t>
-      </w:r>
-      <w:proofErr w:type="spellStart"/>
-      <w:r>
-        <w:rPr>
-          <w:rFonts w:ascii="Times New Roman" w:hAnsi="Times New Roman" w:cs="Times New Roman"/>
-        </w:rPr>
-        <w:t>usb</w:t>
-      </w:r>
-      <w:proofErr w:type="spellEnd"/>
-      <w:r>
-        <w:rPr>
-          <w:rFonts w:ascii="Times New Roman" w:hAnsi="Times New Roman" w:cs="Times New Roman"/>
-        </w:rPr>
-        <w:t xml:space="preserve"> slot can be inserted in laptop </w:t>
-      </w:r>
-      <w:proofErr w:type="spellStart"/>
-      <w:r>
-        <w:rPr>
-          <w:rFonts w:ascii="Times New Roman" w:hAnsi="Times New Roman" w:cs="Times New Roman"/>
-        </w:rPr>
-        <w:t>usb</w:t>
-      </w:r>
-      <w:proofErr w:type="spellEnd"/>
-      <w:r>
-        <w:rPr>
-          <w:rFonts w:ascii="Times New Roman" w:hAnsi="Times New Roman" w:cs="Times New Roman"/>
-        </w:rPr>
-        <w:t xml:space="preserve"> to program microcontroller. Or send some settings to configure led sequence.</w:t>
+        <w:t>This usb slot can be inserted in laptop usb to program microcontroller. Or send some settings to configure led sequence.</w:t>
       </w:r>
     </w:p>
     <w:p>
@@ -748,21 +688,7 @@
           <w:rFonts w:ascii="Times New Roman" w:hAnsi="Times New Roman" w:cs="Times New Roman"/>
         </w:rPr>
         <w:lastRenderedPageBreak/>
-        <w:t xml:space="preserve">upgrades of Bluetooth standard to keep fulfil the demand of customers and technology according to the need of time and situation. It all started from Bluetooth version 1.0 and currently, Bluetooth version 5.0 is available in the market. Over the few years, there are many things changed including data transmission rate, power consumption with wearable and IoT Devices and Security System. To learn about the Bluetooth working, HC-05 &amp; HC-06 is widely available in the market. But here we are going to learn about HM-10 BLE 4.0 with Arduino Board. The HM-10 is a readily available Bluetooth 4.0 module. This module is used for establishing wireless data communication using any Android App in the smartphone. The module is designed by using the Texas Instruments CC2540 or CC2541 Bluetooth low energy (BLE) System on Chip (SoC). The module design and firmware originated from the Jinan </w:t>
-      </w:r>
-      <w:proofErr w:type="spellStart"/>
-      <w:r>
-        <w:rPr>
-          <w:rFonts w:ascii="Times New Roman" w:hAnsi="Times New Roman" w:cs="Times New Roman"/>
-        </w:rPr>
-        <w:t>Huamao</w:t>
-      </w:r>
-      <w:proofErr w:type="spellEnd"/>
-      <w:r>
-        <w:rPr>
-          <w:rFonts w:ascii="Times New Roman" w:hAnsi="Times New Roman" w:cs="Times New Roman"/>
-        </w:rPr>
-        <w:t xml:space="preserve"> Technology Company. As the name suggests, BLE focuses on low energy consumption. Low energy focus comes with some sacrifices particularly around data transfer rates and the range of operation. With all the hype around IoT (Internet of Things) and the slew of technologies and devices out in the market, BLE is attempting to position itself as a leader for the future of IoT.</w:t>
+        <w:t>upgrades of Bluetooth standard to keep fulfil the demand of customers and technology according to the need of time and situation. It all started from Bluetooth version 1.0 and currently, Bluetooth version 5.0 is available in the market. Over the few years, there are many things changed including data transmission rate, power consumption with wearable and IoT Devices and Security System. To learn about the Bluetooth working, HC-05 &amp; HC-06 is widely available in the market. But here we are going to learn about HM-10 BLE 4.0 with Arduino Board. The HM-10 is a readily available Bluetooth 4.0 module. This module is used for establishing wireless data communication using any Android App in the smartphone. The module is designed by using the Texas Instruments CC2540 or CC2541 Bluetooth low energy (BLE) System on Chip (SoC). The module design and firmware originated from the Jinan Huamao Technology Company. As the name suggests, BLE focuses on low energy consumption. Low energy focus comes with some sacrifices particularly around data transfer rates and the range of operation. With all the hype around IoT (Internet of Things) and the slew of technologies and devices out in the market, BLE is attempting to position itself as a leader for the future of IoT.</w:t>
       </w:r>
     </w:p>
     <w:p>
@@ -936,21 +862,7 @@
         <w:rPr>
           <w:rFonts w:ascii="Times New Roman" w:hAnsi="Times New Roman" w:cs="Times New Roman"/>
         </w:rPr>
-        <w:t xml:space="preserve">Ask about capacitor placement in </w:t>
-      </w:r>
-      <w:proofErr w:type="spellStart"/>
-      <w:r>
-        <w:rPr>
-          <w:rFonts w:ascii="Times New Roman" w:hAnsi="Times New Roman" w:cs="Times New Roman"/>
-        </w:rPr>
-        <w:t>pcb</w:t>
-      </w:r>
-      <w:proofErr w:type="spellEnd"/>
-      <w:r>
-        <w:rPr>
-          <w:rFonts w:ascii="Times New Roman" w:hAnsi="Times New Roman" w:cs="Times New Roman"/>
-        </w:rPr>
-        <w:t xml:space="preserve"> layout.</w:t>
+        <w:t>Ask about capacitor placement in pcb layout.</w:t>
       </w:r>
     </w:p>
     <w:p>
@@ -1113,6 +1025,73 @@
           <w:rFonts w:ascii="Times New Roman" w:hAnsi="Times New Roman" w:cs="Times New Roman"/>
         </w:rPr>
         <w:t>Choosing the right dielectric values at the PCB constrains section and the material no specified there?</w:t>
+      </w:r>
+    </w:p>
+    <w:p>
+      <w:pPr>
+        <w:pStyle w:val="ListParagraph"/>
+        <w:numPr>
+          <w:ilvl w:val="0"/>
+          <w:numId w:val="3"/>
+        </w:numPr>
+        <w:rPr>
+          <w:rFonts w:ascii="Times New Roman" w:hAnsi="Times New Roman" w:cs="Times New Roman"/>
+        </w:rPr>
+      </w:pPr>
+      <w:r>
+        <w:rPr>
+          <w:rFonts w:ascii="Times New Roman" w:hAnsi="Times New Roman" w:cs="Times New Roman"/>
+        </w:rPr>
+        <w:lastRenderedPageBreak/>
+        <w:t>Select antenna chip and chip placement method.</w:t>
+      </w:r>
+    </w:p>
+    <w:p>
+      <w:pPr>
+        <w:pStyle w:val="ListParagraph"/>
+        <w:numPr>
+          <w:ilvl w:val="0"/>
+          <w:numId w:val="3"/>
+        </w:numPr>
+        <w:rPr>
+          <w:rFonts w:ascii="Times New Roman" w:hAnsi="Times New Roman" w:cs="Times New Roman"/>
+        </w:rPr>
+      </w:pPr>
+      <w:r>
+        <w:rPr>
+          <w:rFonts w:ascii="Times New Roman" w:hAnsi="Times New Roman" w:cs="Times New Roman"/>
+        </w:rPr>
+        <w:t>Not getting the antenna on the websites.</w:t>
+      </w:r>
+    </w:p>
+    <w:p>
+      <w:pPr>
+        <w:pStyle w:val="ListParagraph"/>
+        <w:numPr>
+          <w:ilvl w:val="0"/>
+          <w:numId w:val="3"/>
+        </w:numPr>
+        <w:rPr>
+          <w:rFonts w:ascii="Times New Roman" w:hAnsi="Times New Roman" w:cs="Times New Roman"/>
+        </w:rPr>
+      </w:pPr>
+    </w:p>
+    <w:p>
+      <w:pPr>
+        <w:pStyle w:val="ListParagraph"/>
+        <w:numPr>
+          <w:ilvl w:val="0"/>
+          <w:numId w:val="3"/>
+        </w:numPr>
+        <w:rPr>
+          <w:rFonts w:ascii="Times New Roman" w:hAnsi="Times New Roman" w:cs="Times New Roman"/>
+        </w:rPr>
+      </w:pPr>
+      <w:r>
+        <w:rPr>
+          <w:rFonts w:ascii="Times New Roman" w:hAnsi="Times New Roman" w:cs="Times New Roman"/>
+        </w:rPr>
+        <w:t>Ask about the battery location placement and buzzer placement.</w:t>
       </w:r>
     </w:p>
     <w:p>
@@ -1198,7 +1177,7 @@
           <w:noProof/>
         </w:rPr>
         <w:drawing>
-          <wp:inline distT="0" distB="0" distL="0" distR="0" wp14:anchorId="5B8E1455" wp14:editId="501D8118">
+          <wp:inline distT="0" distB="0" distL="0" distR="0" wp14:anchorId="5B8E1455" wp14:editId="714B004F">
             <wp:extent cx="4488873" cy="1736519"/>
             <wp:effectExtent l="0" t="0" r="6985" b="0"/>
             <wp:docPr id="1113119395" name="Picture 2"/>
@@ -1303,7 +1282,7 @@
           <w:noProof/>
         </w:rPr>
         <w:drawing>
-          <wp:inline distT="0" distB="0" distL="0" distR="0" wp14:anchorId="74AED6D2" wp14:editId="771DDFBE">
+          <wp:inline distT="0" distB="0" distL="0" distR="0" wp14:anchorId="74AED6D2" wp14:editId="14B7FBFE">
             <wp:extent cx="4143815" cy="2493818"/>
             <wp:effectExtent l="0" t="0" r="9525" b="1905"/>
             <wp:docPr id="261811407" name="Picture 1"/>

</xml_diff>

<commit_message>
Added the Bluetooth SMD Antenna and marked the area.
</commit_message>
<xml_diff>
--- a/Docs/Key FOB.docx
+++ b/Docs/Key FOB.docx
@@ -46,6 +46,7 @@
         </w:rPr>
         <w:t xml:space="preserve"> </w:t>
       </w:r>
+      <w:proofErr w:type="spellStart"/>
       <w:r>
         <w:rPr>
           <w:rFonts w:ascii="Times New Roman" w:hAnsi="Times New Roman" w:cs="Times New Roman"/>
@@ -57,6 +58,7 @@
         </w:rPr>
         <w:t>KeyFOB</w:t>
       </w:r>
+      <w:proofErr w:type="spellEnd"/>
     </w:p>
     <w:p>
       <w:pPr>
@@ -106,7 +108,25 @@
           <w:b/>
           <w:bCs/>
         </w:rPr>
-        <w:t>Independently designed and developed a Programmable Key FOB with integrated Attiny85 microcontroller, featuring LED and buzzer functionality, using KiCad software. This project highlights proficiency in PCB layout, circuit design, and electronic prototyping.</w:t>
+        <w:t xml:space="preserve">Independently designed and developed a Programmable Key FOB with integrated Attiny85 microcontroller, featuring LED and buzzer functionality, using </w:t>
+      </w:r>
+      <w:proofErr w:type="spellStart"/>
+      <w:r>
+        <w:rPr>
+          <w:rFonts w:ascii="Times New Roman" w:hAnsi="Times New Roman" w:cs="Times New Roman"/>
+          <w:b/>
+          <w:bCs/>
+        </w:rPr>
+        <w:t>KiCad</w:t>
+      </w:r>
+      <w:proofErr w:type="spellEnd"/>
+      <w:r>
+        <w:rPr>
+          <w:rFonts w:ascii="Times New Roman" w:hAnsi="Times New Roman" w:cs="Times New Roman"/>
+          <w:b/>
+          <w:bCs/>
+        </w:rPr>
+        <w:t xml:space="preserve"> software. This project highlights proficiency in PCB layout, circuit design, and electronic prototyping.</w:t>
       </w:r>
     </w:p>
     <w:p>
@@ -461,7 +481,21 @@
         <w:rPr>
           <w:rFonts w:ascii="Times New Roman" w:hAnsi="Times New Roman" w:cs="Times New Roman"/>
         </w:rPr>
-        <w:t xml:space="preserve">Just for fun to blink leds on board. </w:t>
+        <w:t xml:space="preserve">Just for fun to blink </w:t>
+      </w:r>
+      <w:proofErr w:type="spellStart"/>
+      <w:r>
+        <w:rPr>
+          <w:rFonts w:ascii="Times New Roman" w:hAnsi="Times New Roman" w:cs="Times New Roman"/>
+        </w:rPr>
+        <w:t>leds</w:t>
+      </w:r>
+      <w:proofErr w:type="spellEnd"/>
+      <w:r>
+        <w:rPr>
+          <w:rFonts w:ascii="Times New Roman" w:hAnsi="Times New Roman" w:cs="Times New Roman"/>
+        </w:rPr>
+        <w:t xml:space="preserve"> on board. </w:t>
       </w:r>
     </w:p>
     <w:p>
@@ -500,7 +534,35 @@
         <w:rPr>
           <w:rFonts w:ascii="Times New Roman" w:hAnsi="Times New Roman" w:cs="Times New Roman"/>
         </w:rPr>
-        <w:t>This usb slot can be inserted in laptop usb to program microcontroller. Or send some settings to configure led sequence.</w:t>
+        <w:t xml:space="preserve">This </w:t>
+      </w:r>
+      <w:proofErr w:type="spellStart"/>
+      <w:r>
+        <w:rPr>
+          <w:rFonts w:ascii="Times New Roman" w:hAnsi="Times New Roman" w:cs="Times New Roman"/>
+        </w:rPr>
+        <w:t>usb</w:t>
+      </w:r>
+      <w:proofErr w:type="spellEnd"/>
+      <w:r>
+        <w:rPr>
+          <w:rFonts w:ascii="Times New Roman" w:hAnsi="Times New Roman" w:cs="Times New Roman"/>
+        </w:rPr>
+        <w:t xml:space="preserve"> slot can be inserted in laptop </w:t>
+      </w:r>
+      <w:proofErr w:type="spellStart"/>
+      <w:r>
+        <w:rPr>
+          <w:rFonts w:ascii="Times New Roman" w:hAnsi="Times New Roman" w:cs="Times New Roman"/>
+        </w:rPr>
+        <w:t>usb</w:t>
+      </w:r>
+      <w:proofErr w:type="spellEnd"/>
+      <w:r>
+        <w:rPr>
+          <w:rFonts w:ascii="Times New Roman" w:hAnsi="Times New Roman" w:cs="Times New Roman"/>
+        </w:rPr>
+        <w:t xml:space="preserve"> to program microcontroller. Or send some settings to configure led sequence.</w:t>
       </w:r>
     </w:p>
     <w:p>
@@ -688,7 +750,21 @@
           <w:rFonts w:ascii="Times New Roman" w:hAnsi="Times New Roman" w:cs="Times New Roman"/>
         </w:rPr>
         <w:lastRenderedPageBreak/>
-        <w:t>upgrades of Bluetooth standard to keep fulfil the demand of customers and technology according to the need of time and situation. It all started from Bluetooth version 1.0 and currently, Bluetooth version 5.0 is available in the market. Over the few years, there are many things changed including data transmission rate, power consumption with wearable and IoT Devices and Security System. To learn about the Bluetooth working, HC-05 &amp; HC-06 is widely available in the market. But here we are going to learn about HM-10 BLE 4.0 with Arduino Board. The HM-10 is a readily available Bluetooth 4.0 module. This module is used for establishing wireless data communication using any Android App in the smartphone. The module is designed by using the Texas Instruments CC2540 or CC2541 Bluetooth low energy (BLE) System on Chip (SoC). The module design and firmware originated from the Jinan Huamao Technology Company. As the name suggests, BLE focuses on low energy consumption. Low energy focus comes with some sacrifices particularly around data transfer rates and the range of operation. With all the hype around IoT (Internet of Things) and the slew of technologies and devices out in the market, BLE is attempting to position itself as a leader for the future of IoT.</w:t>
+        <w:t xml:space="preserve">upgrades of Bluetooth standard to keep fulfil the demand of customers and technology according to the need of time and situation. It all started from Bluetooth version 1.0 and currently, Bluetooth version 5.0 is available in the market. Over the few years, there are many things changed including data transmission rate, power consumption with wearable and IoT Devices and Security System. To learn about the Bluetooth working, HC-05 &amp; HC-06 is widely available in the market. But here we are going to learn about HM-10 BLE 4.0 with Arduino Board. The HM-10 is a readily available Bluetooth 4.0 module. This module is used for establishing wireless data communication using any Android App in the smartphone. The module is designed by using the Texas Instruments CC2540 or CC2541 Bluetooth low energy (BLE) System on Chip (SoC). The module design and firmware originated from the Jinan </w:t>
+      </w:r>
+      <w:proofErr w:type="spellStart"/>
+      <w:r>
+        <w:rPr>
+          <w:rFonts w:ascii="Times New Roman" w:hAnsi="Times New Roman" w:cs="Times New Roman"/>
+        </w:rPr>
+        <w:t>Huamao</w:t>
+      </w:r>
+      <w:proofErr w:type="spellEnd"/>
+      <w:r>
+        <w:rPr>
+          <w:rFonts w:ascii="Times New Roman" w:hAnsi="Times New Roman" w:cs="Times New Roman"/>
+        </w:rPr>
+        <w:t xml:space="preserve"> Technology Company. As the name suggests, BLE focuses on low energy consumption. Low energy focus comes with some sacrifices particularly around data transfer rates and the range of operation. With all the hype around IoT (Internet of Things) and the slew of technologies and devices out in the market, BLE is attempting to position itself as a leader for the future of IoT.</w:t>
       </w:r>
     </w:p>
     <w:p>
@@ -862,7 +938,21 @@
         <w:rPr>
           <w:rFonts w:ascii="Times New Roman" w:hAnsi="Times New Roman" w:cs="Times New Roman"/>
         </w:rPr>
-        <w:t>Ask about capacitor placement in pcb layout.</w:t>
+        <w:t xml:space="preserve">Ask about capacitor placement in </w:t>
+      </w:r>
+      <w:proofErr w:type="spellStart"/>
+      <w:r>
+        <w:rPr>
+          <w:rFonts w:ascii="Times New Roman" w:hAnsi="Times New Roman" w:cs="Times New Roman"/>
+        </w:rPr>
+        <w:t>pcb</w:t>
+      </w:r>
+      <w:proofErr w:type="spellEnd"/>
+      <w:r>
+        <w:rPr>
+          <w:rFonts w:ascii="Times New Roman" w:hAnsi="Times New Roman" w:cs="Times New Roman"/>
+        </w:rPr>
+        <w:t xml:space="preserve"> layout.</w:t>
       </w:r>
     </w:p>
     <w:p>
@@ -1165,7 +1255,7 @@
           <w:noProof/>
         </w:rPr>
         <w:drawing>
-          <wp:inline distT="0" distB="0" distL="0" distR="0" wp14:anchorId="5B8E1455" wp14:editId="7C9B733A">
+          <wp:inline distT="0" distB="0" distL="0" distR="0" wp14:anchorId="5B8E1455" wp14:editId="08D456BF">
             <wp:extent cx="4488873" cy="1736519"/>
             <wp:effectExtent l="0" t="0" r="6985" b="0"/>
             <wp:docPr id="1113119395" name="Picture 2"/>
@@ -1219,6 +1309,46 @@
       <w:r>
         <w:rPr>
           <w:rFonts w:ascii="Times New Roman" w:hAnsi="Times New Roman" w:cs="Times New Roman"/>
+        </w:rPr>
+        <w:drawing>
+          <wp:inline distT="0" distB="0" distL="0" distR="0" wp14:anchorId="3DE98A51" wp14:editId="01994EA0">
+            <wp:extent cx="5731510" cy="3872230"/>
+            <wp:effectExtent l="0" t="0" r="2540" b="0"/>
+            <wp:docPr id="1975531156" name="Picture 1"/>
+            <wp:cNvGraphicFramePr>
+              <a:graphicFrameLocks xmlns:a="http://schemas.openxmlformats.org/drawingml/2006/main" noChangeAspect="1"/>
+            </wp:cNvGraphicFramePr>
+            <a:graphic xmlns:a="http://schemas.openxmlformats.org/drawingml/2006/main">
+              <a:graphicData uri="http://schemas.openxmlformats.org/drawingml/2006/picture">
+                <pic:pic xmlns:pic="http://schemas.openxmlformats.org/drawingml/2006/picture">
+                  <pic:nvPicPr>
+                    <pic:cNvPr id="1975531156" name=""/>
+                    <pic:cNvPicPr/>
+                  </pic:nvPicPr>
+                  <pic:blipFill>
+                    <a:blip r:embed="rId14"/>
+                    <a:stretch>
+                      <a:fillRect/>
+                    </a:stretch>
+                  </pic:blipFill>
+                  <pic:spPr>
+                    <a:xfrm>
+                      <a:off x="0" y="0"/>
+                      <a:ext cx="5731510" cy="3872230"/>
+                    </a:xfrm>
+                    <a:prstGeom prst="rect">
+                      <a:avLst/>
+                    </a:prstGeom>
+                  </pic:spPr>
+                </pic:pic>
+              </a:graphicData>
+            </a:graphic>
+          </wp:inline>
+        </w:drawing>
+      </w:r>
+      <w:r>
+        <w:rPr>
+          <w:rFonts w:ascii="Times New Roman" w:hAnsi="Times New Roman" w:cs="Times New Roman"/>
           <w:noProof/>
         </w:rPr>
         <w:lastRenderedPageBreak/>
@@ -1238,7 +1368,7 @@
                     <pic:cNvPicPr/>
                   </pic:nvPicPr>
                   <pic:blipFill rotWithShape="1">
-                    <a:blip r:embed="rId14"/>
+                    <a:blip r:embed="rId15"/>
                     <a:srcRect l="11966" t="3855" b="6195"/>
                     <a:stretch/>
                   </pic:blipFill>
@@ -1270,7 +1400,7 @@
           <w:noProof/>
         </w:rPr>
         <w:drawing>
-          <wp:inline distT="0" distB="0" distL="0" distR="0" wp14:anchorId="74AED6D2" wp14:editId="597BC758">
+          <wp:inline distT="0" distB="0" distL="0" distR="0" wp14:anchorId="74AED6D2" wp14:editId="7169F476">
             <wp:extent cx="4143815" cy="2493818"/>
             <wp:effectExtent l="0" t="0" r="9525" b="1905"/>
             <wp:docPr id="261811407" name="Picture 1"/>
@@ -1287,7 +1417,7 @@
                     </pic:cNvPicPr>
                   </pic:nvPicPr>
                   <pic:blipFill>
-                    <a:blip r:embed="rId15" cstate="print">
+                    <a:blip r:embed="rId16" cstate="print">
                       <a:extLst>
                         <a:ext uri="{28A0092B-C50C-407E-A947-70E740481C1C}">
                           <a14:useLocalDpi xmlns:a14="http://schemas.microsoft.com/office/drawing/2010/main" val="0"/>

</xml_diff>